<commit_message>
Added the smote with tomek and rose approach
</commit_message>
<xml_diff>
--- a/Project Code/SMOTE/SMOTE Results with Logistic Regression hypertunning.docx
+++ b/Project Code/SMOTE/SMOTE Results with Logistic Regression hypertunning.docx
@@ -51,13 +51,42 @@
             <w:r>
               <w:br/>
             </w:r>
-            <w:r>
-              <w:t>lr_model &lt;- train(Class ~ ., data = trainData_SMOTE[, c(selected_features_rfe, "Class")],</w:t>
-            </w:r>
-          </w:p>
-          <w:p>
-            <w:r>
-              <w:t xml:space="preserve">                  method = "glm",</w:t>
+            <w:proofErr w:type="spellStart"/>
+            <w:r>
+              <w:t>lr_model</w:t>
+            </w:r>
+            <w:proofErr w:type="spellEnd"/>
+            <w:r>
+              <w:t xml:space="preserve"> &lt;- train(Class ~ ., data = </w:t>
+            </w:r>
+            <w:proofErr w:type="spellStart"/>
+            <w:r>
+              <w:t>trainData_SMOTE</w:t>
+            </w:r>
+            <w:proofErr w:type="spellEnd"/>
+            <w:r>
+              <w:t>[, c(</w:t>
+            </w:r>
+            <w:proofErr w:type="spellStart"/>
+            <w:r>
+              <w:t>selected_features_rfe</w:t>
+            </w:r>
+            <w:proofErr w:type="spellEnd"/>
+            <w:r>
+              <w:t>, "Class")],</w:t>
+            </w:r>
+          </w:p>
+          <w:p>
+            <w:r>
+              <w:t xml:space="preserve">                  method = "</w:t>
+            </w:r>
+            <w:proofErr w:type="spellStart"/>
+            <w:r>
+              <w:t>glm</w:t>
+            </w:r>
+            <w:proofErr w:type="spellEnd"/>
+            <w:r>
+              <w:t>",</w:t>
             </w:r>
           </w:p>
           <w:p>
@@ -67,7 +96,31 @@
           </w:p>
           <w:p>
             <w:r>
-              <w:t xml:space="preserve">                  trControl = trainControl(method = "cv", number = 5))</w:t>
+              <w:t xml:space="preserve">                  </w:t>
+            </w:r>
+            <w:proofErr w:type="spellStart"/>
+            <w:r>
+              <w:t>trControl</w:t>
+            </w:r>
+            <w:proofErr w:type="spellEnd"/>
+            <w:r>
+              <w:t xml:space="preserve"> </w:t>
+            </w:r>
+            <w:proofErr w:type="gramStart"/>
+            <w:r>
+              <w:t xml:space="preserve">= </w:t>
+            </w:r>
+            <w:proofErr w:type="spellStart"/>
+            <w:r>
+              <w:t>trainControl</w:t>
+            </w:r>
+            <w:proofErr w:type="spellEnd"/>
+            <w:r>
+              <w:t>(</w:t>
+            </w:r>
+            <w:proofErr w:type="gramEnd"/>
+            <w:r>
+              <w:t>method = "cv", number = 5))</w:t>
             </w:r>
           </w:p>
         </w:tc>
@@ -77,6 +130,9 @@
           </w:tcPr>
           <w:p>
             <w:r>
+              <w:rPr>
+                <w:noProof/>
+              </w:rPr>
               <w:drawing>
                 <wp:inline distT="0" distB="0" distL="0" distR="0" wp14:anchorId="3B1EC83F" wp14:editId="26F4F1C1">
                   <wp:extent cx="2613887" cy="3010161"/>
@@ -137,18 +193,47 @@
                 <w:tab w:val="left" w:pos="1665"/>
               </w:tabs>
             </w:pPr>
-            <w:r>
-              <w:t>lr_model &lt;- train(Class ~ ., data = trainData_SMOTE[, c(selected_features_rfe, "Class")],</w:t>
-            </w:r>
-          </w:p>
-          <w:p>
-            <w:pPr>
-              <w:tabs>
-                <w:tab w:val="left" w:pos="1665"/>
-              </w:tabs>
-            </w:pPr>
-            <w:r>
-              <w:t xml:space="preserve">                  method = "glm",</w:t>
+            <w:proofErr w:type="spellStart"/>
+            <w:r>
+              <w:t>lr_model</w:t>
+            </w:r>
+            <w:proofErr w:type="spellEnd"/>
+            <w:r>
+              <w:t xml:space="preserve"> &lt;- train(Class ~ ., data = </w:t>
+            </w:r>
+            <w:proofErr w:type="spellStart"/>
+            <w:r>
+              <w:t>trainData_SMOTE</w:t>
+            </w:r>
+            <w:proofErr w:type="spellEnd"/>
+            <w:r>
+              <w:t>[, c(</w:t>
+            </w:r>
+            <w:proofErr w:type="spellStart"/>
+            <w:r>
+              <w:t>selected_features_rfe</w:t>
+            </w:r>
+            <w:proofErr w:type="spellEnd"/>
+            <w:r>
+              <w:t>, "Class")],</w:t>
+            </w:r>
+          </w:p>
+          <w:p>
+            <w:pPr>
+              <w:tabs>
+                <w:tab w:val="left" w:pos="1665"/>
+              </w:tabs>
+            </w:pPr>
+            <w:r>
+              <w:t xml:space="preserve">                  method = "</w:t>
+            </w:r>
+            <w:proofErr w:type="spellStart"/>
+            <w:r>
+              <w:t>glm</w:t>
+            </w:r>
+            <w:proofErr w:type="spellEnd"/>
+            <w:r>
+              <w:t>",</w:t>
             </w:r>
           </w:p>
           <w:p>
@@ -168,17 +253,49 @@
               </w:tabs>
             </w:pPr>
             <w:r>
-              <w:t xml:space="preserve">                  trControl = trainControl(method = "cv", number = 5),</w:t>
-            </w:r>
-          </w:p>
-          <w:p>
-            <w:pPr>
-              <w:tabs>
-                <w:tab w:val="left" w:pos="1665"/>
-              </w:tabs>
-            </w:pPr>
-            <w:r>
-              <w:t xml:space="preserve">                  weights = ifelse(trainData_SMOTE$Class == 0, 1.5, 1))</w:t>
+              <w:t xml:space="preserve">                  </w:t>
+            </w:r>
+            <w:proofErr w:type="spellStart"/>
+            <w:r>
+              <w:t>trControl</w:t>
+            </w:r>
+            <w:proofErr w:type="spellEnd"/>
+            <w:r>
+              <w:t xml:space="preserve"> = </w:t>
+            </w:r>
+            <w:proofErr w:type="spellStart"/>
+            <w:r>
+              <w:t>trainControl</w:t>
+            </w:r>
+            <w:proofErr w:type="spellEnd"/>
+            <w:r>
+              <w:t>(method = "cv", number = 5),</w:t>
+            </w:r>
+          </w:p>
+          <w:p>
+            <w:pPr>
+              <w:tabs>
+                <w:tab w:val="left" w:pos="1665"/>
+              </w:tabs>
+            </w:pPr>
+            <w:r>
+              <w:t xml:space="preserve">                  weights = </w:t>
+            </w:r>
+            <w:proofErr w:type="spellStart"/>
+            <w:r>
+              <w:t>ifelse</w:t>
+            </w:r>
+            <w:proofErr w:type="spellEnd"/>
+            <w:r>
+              <w:t>(</w:t>
+            </w:r>
+            <w:proofErr w:type="spellStart"/>
+            <w:r>
+              <w:t>trainData_SMOTE$Class</w:t>
+            </w:r>
+            <w:proofErr w:type="spellEnd"/>
+            <w:r>
+              <w:t xml:space="preserve"> == 0, 1.5, 1))</w:t>
             </w:r>
           </w:p>
         </w:tc>
@@ -188,6 +305,9 @@
           </w:tcPr>
           <w:p>
             <w:r>
+              <w:rPr>
+                <w:noProof/>
+              </w:rPr>
               <w:drawing>
                 <wp:inline distT="0" distB="0" distL="0" distR="0" wp14:anchorId="521324E1" wp14:editId="437ABD54">
                   <wp:extent cx="2613887" cy="3124471"/>
@@ -249,18 +369,47 @@
                 <w:tab w:val="left" w:pos="1665"/>
               </w:tabs>
             </w:pPr>
-            <w:r>
-              <w:t>lr_model &lt;- train(Class ~ ., data = trainData_SMOTE[, c(selected_features_rfe, "Class")],</w:t>
-            </w:r>
-          </w:p>
-          <w:p>
-            <w:pPr>
-              <w:tabs>
-                <w:tab w:val="left" w:pos="1665"/>
-              </w:tabs>
-            </w:pPr>
-            <w:r>
-              <w:t xml:space="preserve">                  method = "glm",</w:t>
+            <w:proofErr w:type="spellStart"/>
+            <w:r>
+              <w:t>lr_model</w:t>
+            </w:r>
+            <w:proofErr w:type="spellEnd"/>
+            <w:r>
+              <w:t xml:space="preserve"> &lt;- train(Class ~ ., data = </w:t>
+            </w:r>
+            <w:proofErr w:type="spellStart"/>
+            <w:r>
+              <w:t>trainData_SMOTE</w:t>
+            </w:r>
+            <w:proofErr w:type="spellEnd"/>
+            <w:r>
+              <w:t>[, c(</w:t>
+            </w:r>
+            <w:proofErr w:type="spellStart"/>
+            <w:r>
+              <w:t>selected_features_rfe</w:t>
+            </w:r>
+            <w:proofErr w:type="spellEnd"/>
+            <w:r>
+              <w:t>, "Class")],</w:t>
+            </w:r>
+          </w:p>
+          <w:p>
+            <w:pPr>
+              <w:tabs>
+                <w:tab w:val="left" w:pos="1665"/>
+              </w:tabs>
+            </w:pPr>
+            <w:r>
+              <w:t xml:space="preserve">                  method = "</w:t>
+            </w:r>
+            <w:proofErr w:type="spellStart"/>
+            <w:r>
+              <w:t>glm</w:t>
+            </w:r>
+            <w:proofErr w:type="spellEnd"/>
+            <w:r>
+              <w:t>",</w:t>
             </w:r>
           </w:p>
           <w:p>
@@ -280,17 +429,49 @@
               </w:tabs>
             </w:pPr>
             <w:r>
-              <w:t xml:space="preserve">                  trControl = trainControl(method = "cv", number = 5),</w:t>
-            </w:r>
-          </w:p>
-          <w:p>
-            <w:pPr>
-              <w:tabs>
-                <w:tab w:val="left" w:pos="1665"/>
-              </w:tabs>
-            </w:pPr>
-            <w:r>
-              <w:t xml:space="preserve">                  weights = ifelse(trainData_SMOTE$Class == 1, 2, 1))</w:t>
+              <w:t xml:space="preserve">                  </w:t>
+            </w:r>
+            <w:proofErr w:type="spellStart"/>
+            <w:r>
+              <w:t>trControl</w:t>
+            </w:r>
+            <w:proofErr w:type="spellEnd"/>
+            <w:r>
+              <w:t xml:space="preserve"> = </w:t>
+            </w:r>
+            <w:proofErr w:type="spellStart"/>
+            <w:r>
+              <w:t>trainControl</w:t>
+            </w:r>
+            <w:proofErr w:type="spellEnd"/>
+            <w:r>
+              <w:t>(method = "cv", number = 5),</w:t>
+            </w:r>
+          </w:p>
+          <w:p>
+            <w:pPr>
+              <w:tabs>
+                <w:tab w:val="left" w:pos="1665"/>
+              </w:tabs>
+            </w:pPr>
+            <w:r>
+              <w:t xml:space="preserve">                  weights = </w:t>
+            </w:r>
+            <w:proofErr w:type="spellStart"/>
+            <w:r>
+              <w:t>ifelse</w:t>
+            </w:r>
+            <w:proofErr w:type="spellEnd"/>
+            <w:r>
+              <w:t>(</w:t>
+            </w:r>
+            <w:proofErr w:type="spellStart"/>
+            <w:r>
+              <w:t>trainData_SMOTE$Class</w:t>
+            </w:r>
+            <w:proofErr w:type="spellEnd"/>
+            <w:r>
+              <w:t xml:space="preserve"> == 1, 2, 1))</w:t>
             </w:r>
           </w:p>
         </w:tc>
@@ -300,6 +481,9 @@
           </w:tcPr>
           <w:p>
             <w:r>
+              <w:rPr>
+                <w:noProof/>
+              </w:rPr>
               <w:drawing>
                 <wp:inline distT="0" distB="0" distL="0" distR="0" wp14:anchorId="1E8EAFB8" wp14:editId="62F7ECCD">
                   <wp:extent cx="2598645" cy="3055885"/>
@@ -350,8 +534,13 @@
                 <w:tab w:val="left" w:pos="1665"/>
               </w:tabs>
             </w:pPr>
-            <w:r>
-              <w:t>Changed the number to 10, but it did not increase the sensitivity and specificity.</w:t>
+            <w:proofErr w:type="gramStart"/>
+            <w:r>
+              <w:t>Changed the number</w:t>
+            </w:r>
+            <w:proofErr w:type="gramEnd"/>
+            <w:r>
+              <w:t xml:space="preserve"> to 10, but it did not increase the sensitivity and specificity.</w:t>
             </w:r>
           </w:p>
           <w:p>
@@ -370,18 +559,47 @@
                 <w:tab w:val="left" w:pos="1665"/>
               </w:tabs>
             </w:pPr>
-            <w:r>
-              <w:t>lr_model &lt;- train(Class ~ ., data = trainData_SMOTE[, c(selected_features_rfe, "Class")],</w:t>
-            </w:r>
-          </w:p>
-          <w:p>
-            <w:pPr>
-              <w:tabs>
-                <w:tab w:val="left" w:pos="1665"/>
-              </w:tabs>
-            </w:pPr>
-            <w:r>
-              <w:t xml:space="preserve">                  method = "glm",</w:t>
+            <w:proofErr w:type="spellStart"/>
+            <w:r>
+              <w:t>lr_model</w:t>
+            </w:r>
+            <w:proofErr w:type="spellEnd"/>
+            <w:r>
+              <w:t xml:space="preserve"> &lt;- train(Class ~ ., data = </w:t>
+            </w:r>
+            <w:proofErr w:type="spellStart"/>
+            <w:r>
+              <w:t>trainData_SMOTE</w:t>
+            </w:r>
+            <w:proofErr w:type="spellEnd"/>
+            <w:r>
+              <w:t>[, c(</w:t>
+            </w:r>
+            <w:proofErr w:type="spellStart"/>
+            <w:r>
+              <w:t>selected_features_rfe</w:t>
+            </w:r>
+            <w:proofErr w:type="spellEnd"/>
+            <w:r>
+              <w:t>, "Class")],</w:t>
+            </w:r>
+          </w:p>
+          <w:p>
+            <w:pPr>
+              <w:tabs>
+                <w:tab w:val="left" w:pos="1665"/>
+              </w:tabs>
+            </w:pPr>
+            <w:r>
+              <w:t xml:space="preserve">                  method = "</w:t>
+            </w:r>
+            <w:proofErr w:type="spellStart"/>
+            <w:r>
+              <w:t>glm</w:t>
+            </w:r>
+            <w:proofErr w:type="spellEnd"/>
+            <w:r>
+              <w:t>",</w:t>
             </w:r>
           </w:p>
           <w:p>
@@ -401,7 +619,23 @@
               </w:tabs>
             </w:pPr>
             <w:r>
-              <w:t xml:space="preserve">                  trControl = trainControl(method = "cv", number = 10))</w:t>
+              <w:t xml:space="preserve">                  </w:t>
+            </w:r>
+            <w:proofErr w:type="spellStart"/>
+            <w:r>
+              <w:t>trControl</w:t>
+            </w:r>
+            <w:proofErr w:type="spellEnd"/>
+            <w:r>
+              <w:t xml:space="preserve"> = </w:t>
+            </w:r>
+            <w:proofErr w:type="spellStart"/>
+            <w:r>
+              <w:t>trainControl</w:t>
+            </w:r>
+            <w:proofErr w:type="spellEnd"/>
+            <w:r>
+              <w:t>(method = "cv", number = 10))</w:t>
             </w:r>
           </w:p>
         </w:tc>
@@ -411,6 +645,9 @@
           </w:tcPr>
           <w:p>
             <w:r>
+              <w:rPr>
+                <w:noProof/>
+              </w:rPr>
               <w:drawing>
                 <wp:inline distT="0" distB="0" distL="0" distR="0" wp14:anchorId="1B1292FA" wp14:editId="329D3D10">
                   <wp:extent cx="2347163" cy="3063505"/>
@@ -472,18 +709,51 @@
                 <w:tab w:val="left" w:pos="1665"/>
               </w:tabs>
             </w:pPr>
-            <w:r>
-              <w:t>lr_model &lt;- train(Class ~ ., data = trainData_SMOTE[, c(selected_features_rfe, "Class")],</w:t>
-            </w:r>
-          </w:p>
-          <w:p>
-            <w:pPr>
-              <w:tabs>
-                <w:tab w:val="left" w:pos="1665"/>
-              </w:tabs>
-            </w:pPr>
-            <w:r>
-              <w:t xml:space="preserve">                  method = "glm",</w:t>
+            <w:proofErr w:type="spellStart"/>
+            <w:r>
+              <w:rPr>
+                <w:b/>
+                <w:bCs/>
+              </w:rPr>
+              <w:t>lr_model</w:t>
+            </w:r>
+            <w:proofErr w:type="spellEnd"/>
+            <w:r>
+              <w:t xml:space="preserve"> &lt;- train(Class ~ ., data = </w:t>
+            </w:r>
+            <w:proofErr w:type="spellStart"/>
+            <w:r>
+              <w:t>trainData_SMOTE</w:t>
+            </w:r>
+            <w:proofErr w:type="spellEnd"/>
+            <w:r>
+              <w:t>[, c(</w:t>
+            </w:r>
+            <w:proofErr w:type="spellStart"/>
+            <w:r>
+              <w:t>selected_features_rfe</w:t>
+            </w:r>
+            <w:proofErr w:type="spellEnd"/>
+            <w:r>
+              <w:t>, "Class")],</w:t>
+            </w:r>
+          </w:p>
+          <w:p>
+            <w:pPr>
+              <w:tabs>
+                <w:tab w:val="left" w:pos="1665"/>
+              </w:tabs>
+            </w:pPr>
+            <w:r>
+              <w:t xml:space="preserve">                  method = "</w:t>
+            </w:r>
+            <w:proofErr w:type="spellStart"/>
+            <w:r>
+              <w:t>glm</w:t>
+            </w:r>
+            <w:proofErr w:type="spellEnd"/>
+            <w:r>
+              <w:t>",</w:t>
             </w:r>
           </w:p>
           <w:p>
@@ -503,7 +773,31 @@
               </w:tabs>
             </w:pPr>
             <w:r>
-              <w:t xml:space="preserve">                  trControl = trainControl(method = "repeatedcv", number = 5, repeats = 10))</w:t>
+              <w:t xml:space="preserve">                  </w:t>
+            </w:r>
+            <w:proofErr w:type="spellStart"/>
+            <w:r>
+              <w:t>trControl</w:t>
+            </w:r>
+            <w:proofErr w:type="spellEnd"/>
+            <w:r>
+              <w:t xml:space="preserve"> = </w:t>
+            </w:r>
+            <w:proofErr w:type="spellStart"/>
+            <w:r>
+              <w:t>trainControl</w:t>
+            </w:r>
+            <w:proofErr w:type="spellEnd"/>
+            <w:r>
+              <w:t>(method = "</w:t>
+            </w:r>
+            <w:proofErr w:type="spellStart"/>
+            <w:r>
+              <w:t>repeatedcv</w:t>
+            </w:r>
+            <w:proofErr w:type="spellEnd"/>
+            <w:r>
+              <w:t>", number = 5, repeats = 10))</w:t>
             </w:r>
           </w:p>
         </w:tc>
@@ -513,6 +807,9 @@
           </w:tcPr>
           <w:p>
             <w:r>
+              <w:rPr>
+                <w:noProof/>
+              </w:rPr>
               <w:drawing>
                 <wp:inline distT="0" distB="0" distL="0" distR="0" wp14:anchorId="26357AC8" wp14:editId="6CB410DD">
                   <wp:extent cx="2560542" cy="3139712"/>

</xml_diff>